<commit_message>
Melhora da função verifyIsCharEqual para facilitar seu entendimento de lógica, com nova versão testada e aprovada, e adição de mudanças no documento
</commit_message>
<xml_diff>
--- a/Questões/Questão C.docx
+++ b/Questões/Questão C.docx
@@ -541,7 +541,7 @@
         <w:rPr>
           <w:rtl w:val="0"/>
         </w:rPr>
-        <w:t xml:space="preserve">Remover as funções checkCharacterType, quantLetter e countLetter da classe checkStrengh e transfer para a classe StringUtils porque seus escopos está relacionado com a classe StringUtils.</w:t>
+        <w:t xml:space="preserve">Remover as funções checkCharacterType, quantLetter e countLetter da classe checkStrengh e transferIR para a classe StringUtils porque seus escopos está relacionado com a classe StringUtils.</w:t>
       </w:r>
     </w:p>
     <w:p>
@@ -562,6 +562,26 @@
           <w:rtl w:val="0"/>
         </w:rPr>
         <w:t xml:space="preserve">Criação da função getDigits, que propõe uma lógica melhor para contar a quantidade de digitos de um número inteiro, garantindo melhor funcionamento dela. Ela tem a função de armazenar todos os digitos que compõem o número inteiro em um array. Essa função é auxiliar de verifySizeNumber, que pega o array do número e faz a contagem de seus digitos dentro dele.</w:t>
+      </w:r>
+    </w:p>
+    <w:p>
+      <w:pPr>
+        <w:numPr>
+          <w:ilvl w:val="0"/>
+          <w:numId w:val="7"/>
+        </w:numPr>
+        <w:ind w:left="720" w:hanging="360"/>
+        <w:contextualSpacing w:val="1"/>
+        <w:jc w:val="both"/>
+        <w:rPr>
+          <w:u w:val="none"/>
+        </w:rPr>
+      </w:pPr>
+      <w:r>
+        <w:rPr>
+          <w:rtl w:val="0"/>
+        </w:rPr>
+        <w:t xml:space="preserve">Reeecrita de verifyIsCharEqual (antiga isCharEqual), de modo a ficar mais legível e melhorar entendimento da lógica da função</w:t>
       </w:r>
     </w:p>
     <w:p>

</xml_diff>